<commit_message>
Correct typos in report
</commit_message>
<xml_diff>
--- a/Document/COVID 19 Data Exploration Project Report.docx
+++ b/Document/COVID 19 Data Exploration Project Report.docx
@@ -157,7 +157,23 @@
             <w:sz w:val="24"/>
             <w:szCs w:val="24"/>
           </w:rPr>
-          <w:t>Data Analyst Portfolio Project | SQL Data Exploration | Project 1/4</w:t>
+          <w:t>Data Analyst Port</w:t>
+        </w:r>
+        <w:r>
+          <w:rPr>
+            <w:rStyle w:val="Hyperlink"/>
+            <w:sz w:val="24"/>
+            <w:szCs w:val="24"/>
+          </w:rPr>
+          <w:t>f</w:t>
+        </w:r>
+        <w:r>
+          <w:rPr>
+            <w:rStyle w:val="Hyperlink"/>
+            <w:sz w:val="24"/>
+            <w:szCs w:val="24"/>
+          </w:rPr>
+          <w:t>olio Project | SQL Data Exploration | Project 1/4</w:t>
         </w:r>
       </w:hyperlink>
       <w:r>
@@ -172,7 +188,21 @@
           <w:sz w:val="24"/>
           <w:szCs w:val="24"/>
         </w:rPr>
-        <w:t>inclued</w:t>
+        <w:t>inclu</w:t>
+      </w:r>
+      <w:r>
+        <w:rPr>
+          <w:sz w:val="24"/>
+          <w:szCs w:val="24"/>
+        </w:rPr>
+        <w:t>d</w:t>
+      </w:r>
+      <w:r>
+        <w:rPr>
+          <w:sz w:val="24"/>
+          <w:szCs w:val="24"/>
+        </w:rPr>
+        <w:t>ed</w:t>
       </w:r>
       <w:r>
         <w:rPr>
@@ -1018,7 +1048,8 @@
       </w:pPr>
       <w:r>
         <w:rPr>
-          <w:noProof/>
+          <w:sz w:val="24"/>
+          <w:szCs w:val="24"/>
         </w:rPr>
       </w:r>
       <w:r>
@@ -1031,7 +1062,7 @@
             <v:stroke joinstyle="miter"/>
             <v:path gradientshapeok="t" o:connecttype="rect"/>
           </v:shapetype>
-          <v:shape id="Text Box 2" o:spid="_x0000_s1026" type="#_x0000_t202" style="width:448.25pt;height:97.5pt;visibility:visible;mso-height-percent:200;mso-left-percent:-10001;mso-top-percent:-10001;mso-wrap-distance-left:9pt;mso-wrap-distance-top:3.6pt;mso-wrap-distance-right:9pt;mso-wrap-distance-bottom:3.6pt;mso-position-horizontal:absolute;mso-position-horizontal-relative:char;mso-position-vertical:absolute;mso-position-vertical-relative:line;mso-height-percent:200;mso-left-percent:-10001;mso-top-percent:-10001;mso-width-relative:margin;mso-height-relative:margin;v-text-anchor:top">
+          <v:shape id="Text Box 2" o:spid="_x0000_s1034" type="#_x0000_t202" style="width:448.25pt;height:97.5pt;visibility:visible;mso-height-percent:200;mso-left-percent:-10001;mso-top-percent:-10001;mso-wrap-distance-left:9pt;mso-wrap-distance-top:3.6pt;mso-wrap-distance-right:9pt;mso-wrap-distance-bottom:3.6pt;mso-position-horizontal:absolute;mso-position-horizontal-relative:char;mso-position-vertical:absolute;mso-position-vertical-relative:line;mso-height-percent:200;mso-left-percent:-10001;mso-top-percent:-10001;mso-width-relative:margin;mso-height-relative:margin;v-text-anchor:top">
             <v:textbox style="mso-next-textbox:#Text Box 2;mso-fit-shape-to-text:t">
               <w:txbxContent>
                 <w:p>
@@ -1589,7 +1620,8 @@
       </w:pPr>
       <w:r>
         <w:rPr>
-          <w:noProof/>
+          <w:sz w:val="24"/>
+          <w:szCs w:val="24"/>
         </w:rPr>
       </w:r>
       <w:r>
@@ -1598,7 +1630,7 @@
           <w:szCs w:val="24"/>
         </w:rPr>
         <w:pict w14:anchorId="1ED2BD64">
-          <v:shape id="_x0000_s1027" type="#_x0000_t202" style="width:445.1pt;height:97.5pt;visibility:visible;mso-height-percent:200;mso-left-percent:-10001;mso-top-percent:-10001;mso-wrap-distance-left:9pt;mso-wrap-distance-top:3.6pt;mso-wrap-distance-right:9pt;mso-wrap-distance-bottom:3.6pt;mso-position-horizontal:absolute;mso-position-horizontal-relative:char;mso-position-vertical:absolute;mso-position-vertical-relative:line;mso-height-percent:200;mso-left-percent:-10001;mso-top-percent:-10001;mso-width-relative:margin;mso-height-relative:margin;v-text-anchor:top">
+          <v:shape id="_x0000_s1033" type="#_x0000_t202" style="width:445.1pt;height:97.5pt;visibility:visible;mso-height-percent:200;mso-left-percent:-10001;mso-top-percent:-10001;mso-wrap-distance-left:9pt;mso-wrap-distance-top:3.6pt;mso-wrap-distance-right:9pt;mso-wrap-distance-bottom:3.6pt;mso-position-horizontal:absolute;mso-position-horizontal-relative:char;mso-position-vertical:absolute;mso-position-vertical-relative:line;mso-height-percent:200;mso-left-percent:-10001;mso-top-percent:-10001;mso-width-relative:margin;mso-height-relative:margin;v-text-anchor:top">
             <v:textbox style="mso-fit-shape-to-text:t">
               <w:txbxContent>
                 <w:p>
@@ -2218,7 +2250,8 @@
       </w:pPr>
       <w:r>
         <w:rPr>
-          <w:noProof/>
+          <w:sz w:val="24"/>
+          <w:szCs w:val="24"/>
         </w:rPr>
       </w:r>
       <w:r>
@@ -2227,7 +2260,7 @@
           <w:szCs w:val="24"/>
         </w:rPr>
         <w:pict w14:anchorId="52748374">
-          <v:shape id="_x0000_s1028" type="#_x0000_t202" style="width:448.4pt;height:90.7pt;visibility:visible;mso-height-percent:200;mso-left-percent:-10001;mso-top-percent:-10001;mso-wrap-distance-left:9pt;mso-wrap-distance-top:3.6pt;mso-wrap-distance-right:9pt;mso-wrap-distance-bottom:3.6pt;mso-position-horizontal:absolute;mso-position-horizontal-relative:char;mso-position-vertical:absolute;mso-position-vertical-relative:line;mso-height-percent:200;mso-left-percent:-10001;mso-top-percent:-10001;mso-width-relative:margin;mso-height-relative:margin;v-text-anchor:top">
+          <v:shape id="_x0000_s1032" type="#_x0000_t202" style="width:448.4pt;height:90.7pt;visibility:visible;mso-height-percent:200;mso-left-percent:-10001;mso-top-percent:-10001;mso-wrap-distance-left:9pt;mso-wrap-distance-top:3.6pt;mso-wrap-distance-right:9pt;mso-wrap-distance-bottom:3.6pt;mso-position-horizontal:absolute;mso-position-horizontal-relative:char;mso-position-vertical:absolute;mso-position-vertical-relative:line;mso-height-percent:200;mso-left-percent:-10001;mso-top-percent:-10001;mso-width-relative:margin;mso-height-relative:margin;v-text-anchor:top">
             <v:textbox style="mso-fit-shape-to-text:t">
               <w:txbxContent>
                 <w:p>
@@ -2964,7 +2997,8 @@
       </w:pPr>
       <w:r>
         <w:rPr>
-          <w:noProof/>
+          <w:sz w:val="24"/>
+          <w:szCs w:val="24"/>
         </w:rPr>
       </w:r>
       <w:r>
@@ -2973,7 +3007,7 @@
           <w:szCs w:val="24"/>
         </w:rPr>
         <w:pict w14:anchorId="32643B52">
-          <v:shape id="_x0000_s1029" type="#_x0000_t202" style="width:448.4pt;height:47.05pt;visibility:visible;mso-height-percent:200;mso-left-percent:-10001;mso-top-percent:-10001;mso-wrap-distance-left:9pt;mso-wrap-distance-top:3.6pt;mso-wrap-distance-right:9pt;mso-wrap-distance-bottom:3.6pt;mso-position-horizontal:absolute;mso-position-horizontal-relative:char;mso-position-vertical:absolute;mso-position-vertical-relative:line;mso-height-percent:200;mso-left-percent:-10001;mso-top-percent:-10001;mso-width-relative:margin;mso-height-relative:margin;v-text-anchor:top">
+          <v:shape id="_x0000_s1031" type="#_x0000_t202" style="width:448.4pt;height:47.05pt;visibility:visible;mso-height-percent:200;mso-left-percent:-10001;mso-top-percent:-10001;mso-wrap-distance-left:9pt;mso-wrap-distance-top:3.6pt;mso-wrap-distance-right:9pt;mso-wrap-distance-bottom:3.6pt;mso-position-horizontal:absolute;mso-position-horizontal-relative:char;mso-position-vertical:absolute;mso-position-vertical-relative:line;mso-height-percent:200;mso-left-percent:-10001;mso-top-percent:-10001;mso-width-relative:margin;mso-height-relative:margin;v-text-anchor:top">
             <v:textbox style="mso-fit-shape-to-text:t">
               <w:txbxContent>
                 <w:p>
@@ -3584,7 +3618,8 @@
       </w:pPr>
       <w:r>
         <w:rPr>
-          <w:noProof/>
+          <w:sz w:val="24"/>
+          <w:szCs w:val="24"/>
         </w:rPr>
       </w:r>
       <w:r>
@@ -4074,7 +4109,8 @@
       </w:pPr>
       <w:r>
         <w:rPr>
-          <w:noProof/>
+          <w:sz w:val="24"/>
+          <w:szCs w:val="24"/>
         </w:rPr>
       </w:r>
       <w:r>
@@ -4083,8 +4119,8 @@
           <w:szCs w:val="24"/>
         </w:rPr>
         <w:pict w14:anchorId="7FEFA39B">
-          <v:shape id="_x0000_s1031" type="#_x0000_t202" style="width:448.4pt;height:108.6pt;visibility:visible;mso-height-percent:200;mso-left-percent:-10001;mso-top-percent:-10001;mso-wrap-distance-left:9pt;mso-wrap-distance-top:3.6pt;mso-wrap-distance-right:9pt;mso-wrap-distance-bottom:3.6pt;mso-position-horizontal:absolute;mso-position-horizontal-relative:char;mso-position-vertical:absolute;mso-position-vertical-relative:line;mso-height-percent:200;mso-left-percent:-10001;mso-top-percent:-10001;mso-width-relative:margin;mso-height-relative:margin;v-text-anchor:top">
-            <v:textbox style="mso-next-textbox:#_x0000_s1031;mso-fit-shape-to-text:t">
+          <v:shape id="_x0000_s1029" type="#_x0000_t202" style="width:448.4pt;height:108.6pt;visibility:visible;mso-height-percent:200;mso-left-percent:-10001;mso-top-percent:-10001;mso-wrap-distance-left:9pt;mso-wrap-distance-top:3.6pt;mso-wrap-distance-right:9pt;mso-wrap-distance-bottom:3.6pt;mso-position-horizontal:absolute;mso-position-horizontal-relative:char;mso-position-vertical:absolute;mso-position-vertical-relative:line;mso-height-percent:200;mso-left-percent:-10001;mso-top-percent:-10001;mso-width-relative:margin;mso-height-relative:margin;v-text-anchor:top">
+            <v:textbox style="mso-next-textbox:#_x0000_s1029;mso-fit-shape-to-text:t">
               <w:txbxContent>
                 <w:p>
                   <w:pPr>
@@ -4682,7 +4718,8 @@
       </w:pPr>
       <w:r>
         <w:rPr>
-          <w:noProof/>
+          <w:sz w:val="24"/>
+          <w:szCs w:val="24"/>
         </w:rPr>
       </w:r>
       <w:r>
@@ -4691,7 +4728,7 @@
           <w:szCs w:val="24"/>
         </w:rPr>
         <w:pict w14:anchorId="7FAE121B">
-          <v:shape id="_x0000_s1032" type="#_x0000_t202" style="width:452.6pt;height:97.5pt;visibility:visible;mso-height-percent:200;mso-left-percent:-10001;mso-top-percent:-10001;mso-wrap-distance-left:9pt;mso-wrap-distance-top:3.6pt;mso-wrap-distance-right:9pt;mso-wrap-distance-bottom:3.6pt;mso-position-horizontal:absolute;mso-position-horizontal-relative:char;mso-position-vertical:absolute;mso-position-vertical-relative:line;mso-height-percent:200;mso-left-percent:-10001;mso-top-percent:-10001;mso-width-relative:margin;mso-height-relative:margin;v-text-anchor:top">
+          <v:shape id="_x0000_s1028" type="#_x0000_t202" style="width:452.6pt;height:97.5pt;visibility:visible;mso-height-percent:200;mso-left-percent:-10001;mso-top-percent:-10001;mso-wrap-distance-left:9pt;mso-wrap-distance-top:3.6pt;mso-wrap-distance-right:9pt;mso-wrap-distance-bottom:3.6pt;mso-position-horizontal:absolute;mso-position-horizontal-relative:char;mso-position-vertical:absolute;mso-position-vertical-relative:line;mso-height-percent:200;mso-left-percent:-10001;mso-top-percent:-10001;mso-width-relative:margin;mso-height-relative:margin;v-text-anchor:top">
             <v:textbox style="mso-fit-shape-to-text:t">
               <w:txbxContent>
                 <w:p>
@@ -5231,27 +5268,7 @@
                       <w:sz w:val="19"/>
                       <w:szCs w:val="19"/>
                     </w:rPr>
-                    <w:t xml:space="preserve"> rolling_people_vaccin</w:t>
-                  </w:r>
-                  <w:r>
-                    <w:rPr>
-                      <w:rFonts w:ascii="Consolas" w:hAnsi="Consolas" w:cs="Consolas"/>
-                      <w:color w:val="000000"/>
-                      <w:kern w:val="0"/>
-                      <w:sz w:val="19"/>
-                      <w:szCs w:val="19"/>
-                    </w:rPr>
-                    <w:t>at</w:t>
-                  </w:r>
-                  <w:r>
-                    <w:rPr>
-                      <w:rFonts w:ascii="Consolas" w:hAnsi="Consolas" w:cs="Consolas"/>
-                      <w:color w:val="000000"/>
-                      <w:kern w:val="0"/>
-                      <w:sz w:val="19"/>
-                      <w:szCs w:val="19"/>
-                    </w:rPr>
-                    <w:t>ed</w:t>
+                    <w:t xml:space="preserve"> rolling_people_vaccinated</w:t>
                   </w:r>
                 </w:p>
                 <w:p>
@@ -5877,7 +5894,8 @@
       </w:pPr>
       <w:r>
         <w:rPr>
-          <w:noProof/>
+          <w:sz w:val="24"/>
+          <w:szCs w:val="24"/>
         </w:rPr>
       </w:r>
       <w:r>
@@ -5886,7 +5904,7 @@
           <w:szCs w:val="24"/>
         </w:rPr>
         <w:pict w14:anchorId="0EE29B59">
-          <v:shape id="_x0000_s1033" type="#_x0000_t202" style="width:450.3pt;height:208.7pt;visibility:visible;mso-height-percent:200;mso-left-percent:-10001;mso-top-percent:-10001;mso-wrap-distance-left:9pt;mso-wrap-distance-top:3.6pt;mso-wrap-distance-right:9pt;mso-wrap-distance-bottom:3.6pt;mso-position-horizontal:absolute;mso-position-horizontal-relative:char;mso-position-vertical:absolute;mso-position-vertical-relative:line;mso-height-percent:200;mso-left-percent:-10001;mso-top-percent:-10001;mso-width-relative:margin;mso-height-relative:margin;v-text-anchor:top">
+          <v:shape id="_x0000_s1027" type="#_x0000_t202" style="width:450.3pt;height:208.7pt;visibility:visible;mso-height-percent:200;mso-left-percent:-10001;mso-top-percent:-10001;mso-wrap-distance-left:9pt;mso-wrap-distance-top:3.6pt;mso-wrap-distance-right:9pt;mso-wrap-distance-bottom:3.6pt;mso-position-horizontal:absolute;mso-position-horizontal-relative:char;mso-position-vertical:absolute;mso-position-vertical-relative:line;mso-height-percent:200;mso-left-percent:-10001;mso-top-percent:-10001;mso-width-relative:margin;mso-height-relative:margin;v-text-anchor:top">
             <v:textbox style="mso-fit-shape-to-text:t">
               <w:txbxContent>
                 <w:p>
@@ -7496,7 +7514,8 @@
       </w:pPr>
       <w:r>
         <w:rPr>
-          <w:noProof/>
+          <w:sz w:val="24"/>
+          <w:szCs w:val="24"/>
         </w:rPr>
       </w:r>
       <w:r>
@@ -7505,7 +7524,7 @@
           <w:szCs w:val="24"/>
         </w:rPr>
         <w:pict w14:anchorId="7077E71D">
-          <v:shape id="_x0000_s1034" type="#_x0000_t202" style="width:450.3pt;height:90.7pt;visibility:visible;mso-height-percent:200;mso-left-percent:-10001;mso-top-percent:-10001;mso-wrap-distance-left:9pt;mso-wrap-distance-top:3.6pt;mso-wrap-distance-right:9pt;mso-wrap-distance-bottom:3.6pt;mso-position-horizontal:absolute;mso-position-horizontal-relative:char;mso-position-vertical:absolute;mso-position-vertical-relative:line;mso-height-percent:200;mso-left-percent:-10001;mso-top-percent:-10001;mso-width-relative:margin;mso-height-relative:margin;v-text-anchor:top">
+          <v:shape id="_x0000_s1026" type="#_x0000_t202" style="width:450.3pt;height:90.7pt;visibility:visible;mso-height-percent:200;mso-left-percent:-10001;mso-top-percent:-10001;mso-wrap-distance-left:9pt;mso-wrap-distance-top:3.6pt;mso-wrap-distance-right:9pt;mso-wrap-distance-bottom:3.6pt;mso-position-horizontal:absolute;mso-position-horizontal-relative:char;mso-position-vertical:absolute;mso-position-vertical-relative:line;mso-height-percent:200;mso-left-percent:-10001;mso-top-percent:-10001;mso-width-relative:margin;mso-height-relative:margin;v-text-anchor:top">
             <v:textbox style="mso-fit-shape-to-text:t">
               <w:txbxContent>
                 <w:p>

</xml_diff>